<commit_message>
Updating reports with PDF versions to ensure readability and included my (Tanveer's) R#
</commit_message>
<xml_diff>
--- a/Part2_Proj2_Report.docx
+++ b/Part2_Proj2_Report.docx
@@ -32,7 +32,15 @@
           <w:sz w:val="24"/>
           <w:szCs w:val="24"/>
         </w:rPr>
-        <w:t>Tanveer Salim</w:t>
+        <w:t>Tanveer Salim (</w:t>
+      </w:r>
+      <w:r>
+        <w:rPr>
+          <w:rFonts w:cs="Times New Roman" w:ascii="Times New Roman" w:hAnsi="Times New Roman"/>
+          <w:sz w:val="24"/>
+          <w:szCs w:val="24"/>
+        </w:rPr>
+        <w:t>R11597879)</w:t>
       </w:r>
     </w:p>
     <w:p>
@@ -453,7 +461,7 @@
       <w:r>
         <w:rPr/>
         <w:drawing>
-          <wp:anchor behindDoc="0" distT="0" distB="0" distL="0" distR="0" simplePos="0" locked="0" layoutInCell="1" allowOverlap="1" relativeHeight="4">
+          <wp:anchor behindDoc="0" distT="0" distB="0" distL="0" distR="0" simplePos="0" locked="0" layoutInCell="1" allowOverlap="1" relativeHeight="3">
             <wp:simplePos x="0" y="0"/>
             <wp:positionH relativeFrom="column">
               <wp:align>center</wp:align>

</xml_diff>